<commit_message>
report for assignment 2 done
</commit_message>
<xml_diff>
--- a/assignments/report_2.docx
+++ b/assignments/report_2.docx
@@ -36,19 +36,19 @@
         <w:rPr>
           <w:rStyle w:val="Emphasis"/>
         </w:rPr>
-        <w:t>How many calls does your algorithm need (on average) for n=10? Is there a lot of</w:t>
+        <w:t xml:space="preserve">How many calls does your algorithm need (on average) for n=10? Is there a lot of variation in the </w:t>
       </w:r>
       <w:r>
         <w:rPr>
           <w:rStyle w:val="Emphasis"/>
         </w:rPr>
-        <w:t xml:space="preserve"> </w:t>
+        <w:t>number</w:t>
       </w:r>
       <w:r>
         <w:rPr>
           <w:rStyle w:val="Emphasis"/>
         </w:rPr>
-        <w:t>variation in the amount of calls when you try this multiple times?</w:t>
+        <w:t xml:space="preserve"> of calls when you try this multiple times?</w:t>
       </w:r>
     </w:p>
     <w:tbl>
@@ -7313,7 +7313,23 @@
           <w:i w:val="0"/>
           <w:iCs w:val="0"/>
         </w:rPr>
-        <w:t>This is a report of 100 runs of the backtracking algorithm.</w:t>
+        <w:t xml:space="preserve">This is a report of </w:t>
+      </w:r>
+      <w:r>
+        <w:rPr>
+          <w:rStyle w:val="Emphasis"/>
+          <w:i w:val="0"/>
+          <w:iCs w:val="0"/>
+        </w:rPr>
+        <w:t>one hundred</w:t>
+      </w:r>
+      <w:r>
+        <w:rPr>
+          <w:rStyle w:val="Emphasis"/>
+          <w:i w:val="0"/>
+          <w:iCs w:val="0"/>
+        </w:rPr>
+        <w:t xml:space="preserve"> runs of the backtracking algorithm.</w:t>
       </w:r>
     </w:p>
     <w:p>
@@ -7338,7 +7354,15 @@
           <w:i w:val="0"/>
           <w:iCs w:val="0"/>
         </w:rPr>
-        <w:t xml:space="preserve"> 104.8</w:t>
+        <w:t xml:space="preserve"> </w:t>
+      </w:r>
+      <w:r>
+        <w:rPr>
+          <w:rStyle w:val="Emphasis"/>
+          <w:i w:val="0"/>
+          <w:iCs w:val="0"/>
+        </w:rPr>
+        <w:t>104.8.</w:t>
       </w:r>
     </w:p>
     <w:p>
@@ -7363,7 +7387,15 @@
           <w:i w:val="0"/>
           <w:iCs w:val="0"/>
         </w:rPr>
-        <w:t xml:space="preserve"> 121.7</w:t>
+        <w:t xml:space="preserve"> </w:t>
+      </w:r>
+      <w:r>
+        <w:rPr>
+          <w:rStyle w:val="Emphasis"/>
+          <w:i w:val="0"/>
+          <w:iCs w:val="0"/>
+        </w:rPr>
+        <w:t>121.7.</w:t>
       </w:r>
     </w:p>
     <w:p>
@@ -7397,7 +7429,68 @@
           <w:i w:val="0"/>
           <w:iCs w:val="0"/>
         </w:rPr>
-        <w:t>So, on average the algorithm needs 104.8 calls for n = 10, and there is a lot of variation in the amount of calls, seeing as the standard deviation is 121.7, but also encouraged by the staggering difference between the minimum amount of calls (11) and the maximum (664).</w:t>
+        <w:t xml:space="preserve">So, on average the algorithm needs 104.8 calls for n = 10, and there is a lot of variation in the </w:t>
+      </w:r>
+      <w:r>
+        <w:rPr>
+          <w:rStyle w:val="Emphasis"/>
+          <w:i w:val="0"/>
+          <w:iCs w:val="0"/>
+        </w:rPr>
+        <w:t>number</w:t>
+      </w:r>
+      <w:r>
+        <w:rPr>
+          <w:rStyle w:val="Emphasis"/>
+          <w:i w:val="0"/>
+          <w:iCs w:val="0"/>
+        </w:rPr>
+        <w:t xml:space="preserve"> of calls, </w:t>
+      </w:r>
+      <w:r>
+        <w:rPr>
+          <w:rStyle w:val="Emphasis"/>
+          <w:i w:val="0"/>
+          <w:iCs w:val="0"/>
+        </w:rPr>
+        <w:t>since</w:t>
+      </w:r>
+      <w:r>
+        <w:rPr>
+          <w:rStyle w:val="Emphasis"/>
+          <w:i w:val="0"/>
+          <w:iCs w:val="0"/>
+        </w:rPr>
+        <w:t xml:space="preserve"> the standard deviation is 121.7, but also encouraged by the staggering difference between the minimum </w:t>
+      </w:r>
+      <w:r>
+        <w:rPr>
+          <w:rStyle w:val="Emphasis"/>
+          <w:i w:val="0"/>
+          <w:iCs w:val="0"/>
+        </w:rPr>
+        <w:t>number</w:t>
+      </w:r>
+      <w:r>
+        <w:rPr>
+          <w:rStyle w:val="Emphasis"/>
+          <w:i w:val="0"/>
+          <w:iCs w:val="0"/>
+        </w:rPr>
+        <w:t xml:space="preserve"> of calls (11) and the maximum (664).</w:t>
+      </w:r>
+    </w:p>
+    <w:p>
+      <w:pPr>
+        <w:rPr>
+          <w:rFonts w:asciiTheme="majorHAnsi" w:eastAsiaTheme="majorEastAsia" w:hAnsiTheme="majorHAnsi" w:cstheme="majorBidi"/>
+          <w:color w:val="2F5496" w:themeColor="accent1" w:themeShade="BF"/>
+          <w:sz w:val="32"/>
+          <w:szCs w:val="32"/>
+        </w:rPr>
+      </w:pPr>
+      <w:r>
+        <w:br w:type="page"/>
       </w:r>
     </w:p>
     <w:p>
@@ -7405,10 +7498,261 @@
         <w:pStyle w:val="Heading1"/>
       </w:pPr>
       <w:r>
+        <w:lastRenderedPageBreak/>
         <w:t xml:space="preserve">Problem 2: </w:t>
       </w:r>
       <w:r>
         <w:t>Forward Checking</w:t>
+      </w:r>
+    </w:p>
+    <w:p>
+      <w:pPr>
+        <w:rPr>
+          <w:rFonts w:cstheme="minorHAnsi"/>
+        </w:rPr>
+      </w:pPr>
+      <w:r>
+        <w:rPr>
+          <w:rFonts w:cstheme="minorHAnsi"/>
+        </w:rPr>
+        <w:t xml:space="preserve">Even without implementing MRV and LCV, and even with as less as n = 10, the forward checking method is much faster, boasting a mean of </w:t>
+      </w:r>
+      <w:r>
+        <w:rPr>
+          <w:rFonts w:cstheme="minorHAnsi"/>
+        </w:rPr>
+        <w:t>74.32</w:t>
+      </w:r>
+      <w:r>
+        <w:rPr>
+          <w:rFonts w:cstheme="minorHAnsi"/>
+        </w:rPr>
+        <w:t xml:space="preserve"> and a standard deviation of 72.04 for one hundred runs.</w:t>
+      </w:r>
+    </w:p>
+    <w:p>
+      <w:pPr>
+        <w:rPr>
+          <w:rFonts w:cstheme="minorHAnsi"/>
+        </w:rPr>
+      </w:pPr>
+      <w:r>
+        <w:rPr>
+          <w:rFonts w:cstheme="minorHAnsi"/>
+        </w:rPr>
+        <w:t>The following statistics are gathered from 10 runs</w:t>
+      </w:r>
+      <w:r>
+        <w:rPr>
+          <w:rFonts w:cstheme="minorHAnsi"/>
+        </w:rPr>
+        <w:t xml:space="preserve"> with n = 50.</w:t>
+      </w:r>
+    </w:p>
+    <w:p>
+      <w:pPr>
+        <w:pStyle w:val="Heading2"/>
+      </w:pPr>
+      <w:r>
+        <w:t>No MRV or LCV</w:t>
+      </w:r>
+    </w:p>
+    <w:p>
+      <w:r>
+        <w:t>Without MRV or LCV on, the forward checking algorithm was quite unstable sometimes achieving a run of more than 20’000</w:t>
+      </w:r>
+      <w:r>
+        <w:t xml:space="preserve"> (and one particular run, not included in this statistic due to oversaturating it, having 969’000 calls and lasting 14 minutes)</w:t>
+      </w:r>
+      <w:r>
+        <w:t>.</w:t>
+      </w:r>
+    </w:p>
+    <w:p>
+      <w:r>
+        <w:t>Mean</w:t>
+      </w:r>
+      <w:r>
+        <w:t>: 4724.4,</w:t>
+      </w:r>
+    </w:p>
+    <w:p>
+      <w:r>
+        <w:t xml:space="preserve">Std: </w:t>
+      </w:r>
+      <w:r>
+        <w:t xml:space="preserve"> 6315.95</w:t>
+      </w:r>
+    </w:p>
+    <w:p>
+      <w:pPr>
+        <w:pStyle w:val="Heading2"/>
+      </w:pPr>
+      <w:r>
+        <w:t>Only LCV</w:t>
+      </w:r>
+    </w:p>
+    <w:p>
+      <w:pPr>
+        <w:rPr>
+          <w:rFonts w:ascii="LMMono10-Regular" w:hAnsi="LMMono10-Regular" w:cs="LMMono10-Regular"/>
+        </w:rPr>
+      </w:pPr>
+      <w:r>
+        <w:rPr>
+          <w:rFonts w:ascii="LMMono10-Regular" w:hAnsi="LMMono10-Regular" w:cs="LMMono10-Regular"/>
+        </w:rPr>
+        <w:t>When enabling LCV</w:t>
+      </w:r>
+      <w:r>
+        <w:rPr>
+          <w:rFonts w:ascii="LMMono10-Regular" w:hAnsi="LMMono10-Regular" w:cs="LMMono10-Regular"/>
+        </w:rPr>
+        <w:t xml:space="preserve">, the </w:t>
+      </w:r>
+      <w:r>
+        <w:rPr>
+          <w:rFonts w:ascii="LMMono10-Regular" w:hAnsi="LMMono10-Regular" w:cs="LMMono10-Regular"/>
+        </w:rPr>
+        <w:t xml:space="preserve">average number of calls and standard deviation </w:t>
+      </w:r>
+      <w:r>
+        <w:rPr>
+          <w:rFonts w:ascii="LMMono10-Regular" w:hAnsi="LMMono10-Regular" w:cs="LMMono10-Regular"/>
+        </w:rPr>
+        <w:t>was reduced, but it was still unstable.</w:t>
+      </w:r>
+    </w:p>
+    <w:p>
+      <w:pPr>
+        <w:rPr>
+          <w:rFonts w:ascii="LMMono10-Regular" w:hAnsi="LMMono10-Regular" w:cs="LMMono10-Regular"/>
+        </w:rPr>
+      </w:pPr>
+      <w:r>
+        <w:rPr>
+          <w:rFonts w:ascii="LMMono10-Regular" w:hAnsi="LMMono10-Regular" w:cs="LMMono10-Regular"/>
+        </w:rPr>
+        <w:t>Mean:</w:t>
+      </w:r>
+      <w:r>
+        <w:rPr>
+          <w:rFonts w:ascii="LMMono10-Regular" w:hAnsi="LMMono10-Regular" w:cs="LMMono10-Regular"/>
+        </w:rPr>
+        <w:t xml:space="preserve"> 1502.2,</w:t>
+      </w:r>
+    </w:p>
+    <w:p>
+      <w:pPr>
+        <w:rPr>
+          <w:rFonts w:ascii="LMMono10-Regular" w:hAnsi="LMMono10-Regular" w:cs="LMMono10-Regular"/>
+        </w:rPr>
+      </w:pPr>
+      <w:r>
+        <w:rPr>
+          <w:rFonts w:ascii="LMMono10-Regular" w:hAnsi="LMMono10-Regular" w:cs="LMMono10-Regular"/>
+        </w:rPr>
+        <w:t>Std:</w:t>
+      </w:r>
+      <w:r>
+        <w:rPr>
+          <w:rFonts w:ascii="LMMono10-Regular" w:hAnsi="LMMono10-Regular" w:cs="LMMono10-Regular"/>
+        </w:rPr>
+        <w:t xml:space="preserve"> 2779.3</w:t>
+      </w:r>
+      <w:r>
+        <w:rPr>
+          <w:rFonts w:ascii="LMMono10-Regular" w:hAnsi="LMMono10-Regular" w:cs="LMMono10-Regular"/>
+        </w:rPr>
+        <w:t>8</w:t>
+      </w:r>
+    </w:p>
+    <w:p>
+      <w:pPr>
+        <w:pStyle w:val="Heading2"/>
+      </w:pPr>
+      <w:r>
+        <w:t>Only MRV</w:t>
+      </w:r>
+    </w:p>
+    <w:p>
+      <w:pPr>
+        <w:rPr>
+          <w:rFonts w:ascii="LMMono10-Regular" w:hAnsi="LMMono10-Regular" w:cs="LMMono10-Regular"/>
+        </w:rPr>
+      </w:pPr>
+      <w:r>
+        <w:rPr>
+          <w:rFonts w:ascii="LMMono10-Regular" w:hAnsi="LMMono10-Regular" w:cs="LMMono10-Regular"/>
+        </w:rPr>
+        <w:t>When enabling MRV, the algorithm had a stable number of call</w:t>
+      </w:r>
+      <w:r>
+        <w:rPr>
+          <w:rFonts w:ascii="LMMono10-Regular" w:hAnsi="LMMono10-Regular" w:cs="LMMono10-Regular"/>
+        </w:rPr>
+        <w:t>s</w:t>
+      </w:r>
+      <w:r>
+        <w:rPr>
+          <w:rFonts w:ascii="LMMono10-Regular" w:hAnsi="LMMono10-Regular" w:cs="LMMono10-Regular"/>
+        </w:rPr>
+        <w:t>.</w:t>
+      </w:r>
+    </w:p>
+    <w:p>
+      <w:pPr>
+        <w:rPr>
+          <w:rFonts w:ascii="LMMono10-Regular" w:hAnsi="LMMono10-Regular" w:cs="LMMono10-Regular"/>
+        </w:rPr>
+      </w:pPr>
+      <w:r>
+        <w:rPr>
+          <w:rFonts w:ascii="LMMono10-Regular" w:hAnsi="LMMono10-Regular" w:cs="LMMono10-Regular"/>
+        </w:rPr>
+        <w:t>Mean: 230.0</w:t>
+      </w:r>
+    </w:p>
+    <w:p>
+      <w:pPr>
+        <w:rPr>
+          <w:rFonts w:ascii="LMMono10-Regular" w:hAnsi="LMMono10-Regular" w:cs="LMMono10-Regular"/>
+        </w:rPr>
+      </w:pPr>
+      <w:r>
+        <w:rPr>
+          <w:rFonts w:ascii="LMMono10-Regular" w:hAnsi="LMMono10-Regular" w:cs="LMMono10-Regular"/>
+        </w:rPr>
+        <w:t xml:space="preserve">Std: </w:t>
+      </w:r>
+      <w:r>
+        <w:rPr>
+          <w:rFonts w:ascii="LMMono10-Regular" w:hAnsi="LMMono10-Regular" w:cs="LMMono10-Regular"/>
+        </w:rPr>
+        <w:t>0.0</w:t>
+      </w:r>
+    </w:p>
+    <w:p>
+      <w:pPr>
+        <w:pStyle w:val="Heading2"/>
+      </w:pPr>
+      <w:r>
+        <w:t>Both</w:t>
+      </w:r>
+    </w:p>
+    <w:p>
+      <w:r>
+        <w:t>When enabling both MRV and LCV, the number of calls remained stable and was reduced to only 64.</w:t>
+      </w:r>
+    </w:p>
+    <w:p>
+      <w:r>
+        <w:t>Mean: 64.0</w:t>
+      </w:r>
+    </w:p>
+    <w:p>
+      <w:r>
+        <w:t>Std: 0.0</w:t>
       </w:r>
     </w:p>
     <w:p/>
@@ -7426,7 +7770,6 @@
         <w:pStyle w:val="Heading1"/>
       </w:pPr>
       <w:r>
-        <w:lastRenderedPageBreak/>
         <w:t>Problem 4: Sudoku</w:t>
       </w:r>
     </w:p>
@@ -7863,6 +8206,28 @@
       <w:szCs w:val="32"/>
     </w:rPr>
   </w:style>
+  <w:style w:type="paragraph" w:styleId="Heading2">
+    <w:name w:val="heading 2"/>
+    <w:basedOn w:val="Normal"/>
+    <w:next w:val="Normal"/>
+    <w:link w:val="Heading2Char"/>
+    <w:uiPriority w:val="9"/>
+    <w:unhideWhenUsed/>
+    <w:qFormat/>
+    <w:rsid w:val="00CA5C6A"/>
+    <w:pPr>
+      <w:keepNext/>
+      <w:keepLines/>
+      <w:spacing w:before="40" w:after="0"/>
+      <w:outlineLvl w:val="1"/>
+    </w:pPr>
+    <w:rPr>
+      <w:rFonts w:asciiTheme="majorHAnsi" w:eastAsiaTheme="majorEastAsia" w:hAnsiTheme="majorHAnsi" w:cstheme="majorBidi"/>
+      <w:color w:val="2F5496" w:themeColor="accent1" w:themeShade="BF"/>
+      <w:sz w:val="26"/>
+      <w:szCs w:val="26"/>
+    </w:rPr>
+  </w:style>
   <w:style w:type="character" w:default="1" w:styleId="DefaultParagraphFont">
     <w:name w:val="Default Paragraph Font"/>
     <w:uiPriority w:val="1"/>
@@ -7977,6 +8342,19 @@
     <w:rPr>
       <w:i/>
       <w:iCs/>
+    </w:rPr>
+  </w:style>
+  <w:style w:type="character" w:customStyle="1" w:styleId="Heading2Char">
+    <w:name w:val="Heading 2 Char"/>
+    <w:basedOn w:val="DefaultParagraphFont"/>
+    <w:link w:val="Heading2"/>
+    <w:uiPriority w:val="9"/>
+    <w:rsid w:val="00CA5C6A"/>
+    <w:rPr>
+      <w:rFonts w:asciiTheme="majorHAnsi" w:eastAsiaTheme="majorEastAsia" w:hAnsiTheme="majorHAnsi" w:cstheme="majorBidi"/>
+      <w:color w:val="2F5496" w:themeColor="accent1" w:themeShade="BF"/>
+      <w:sz w:val="26"/>
+      <w:szCs w:val="26"/>
     </w:rPr>
   </w:style>
 </w:styles>

</xml_diff>